<commit_message>
Updated my notes for 'That Day' which is complete and I added a new story called 'Keith Buchant' which currently ongoing.
</commit_message>
<xml_diff>
--- a/creative-writing/That-Day-Notes.docx
+++ b/creative-writing/That-Day-Notes.docx
@@ -82,6 +82,134 @@
       </w:r>
     </w:p>
     <w:p>
+      <w:r>
+        <w:t>Darren’s feedback:</w:t>
+      </w:r>
+    </w:p>
+    <w:p>
+      <w:pPr>
+        <w:ind w:left="720"/>
+      </w:pPr>
+      <w:r>
+        <w:t>The villain is a weak character. The reader knows nothing about him, there is no relating to him. Unless the point was that Claire can’t keep running from her problems.</w:t>
+      </w:r>
+    </w:p>
+    <w:p>
+      <w:r>
+        <w:t xml:space="preserve">The villain was really just a plot device to teach Claire a lesson. I will admit that the character that does occupy that space is one-dimensional and doesn’t really do very much. I could always flesh out the dynamic between him and Claire </w:t>
+      </w:r>
+      <w:r>
+        <w:t xml:space="preserve">in another draft. </w:t>
+      </w:r>
+      <w:r>
+        <w:t xml:space="preserve">I think he was just an oversight as I was so focused on Claire’s perspective and </w:t>
+      </w:r>
+      <w:r>
+        <w:t xml:space="preserve">her interaction with her sister that the villain just got lost in the shuffle. He almost </w:t>
+      </w:r>
+      <w:r>
+        <w:t>represents the hand of fate, coming into Claire’s life and forcing her to accept the truth.</w:t>
+      </w:r>
+    </w:p>
+    <w:p/>
+    <w:p>
+      <w:r>
+        <w:lastRenderedPageBreak/>
+        <w:t>Matthew’s feedback:</w:t>
+      </w:r>
+    </w:p>
+    <w:p>
+      <w:r>
+        <w:tab/>
+        <w:t>Sibling is confusing.</w:t>
+      </w:r>
+    </w:p>
+    <w:p>
+      <w:pPr>
+        <w:ind w:left="720"/>
+      </w:pPr>
+      <w:r>
+        <w:t xml:space="preserve">Plot is weak. Claire feels </w:t>
+      </w:r>
+      <w:r>
+        <w:t>guiltier</w:t>
+      </w:r>
+      <w:r>
+        <w:t xml:space="preserve"> than</w:t>
+      </w:r>
+      <w:r>
+        <w:t xml:space="preserve"> she should</w:t>
+      </w:r>
+      <w:r>
+        <w:t xml:space="preserve"> about her involvement in the attack.</w:t>
+      </w:r>
+      <w:r>
+        <w:t xml:space="preserve"> Antagonist needs to have more of a personal connection to her if she is to feel as guilty as she does.</w:t>
+      </w:r>
+    </w:p>
+    <w:p>
+      <w:r>
+        <w:tab/>
+      </w:r>
+      <w:r>
+        <w:t>Claire feels American.</w:t>
+      </w:r>
+    </w:p>
+    <w:p>
+      <w:r>
+        <w:tab/>
+      </w:r>
+    </w:p>
+    <w:p>
+      <w:r>
+        <w:t xml:space="preserve">The plot being weak is a legitimate critique. </w:t>
+      </w:r>
+    </w:p>
+    <w:p>
+      <w:r>
+        <w:tab/>
+      </w:r>
+    </w:p>
+    <w:p>
+      <w:r>
+        <w:t>Eve’s feedback:</w:t>
+      </w:r>
+    </w:p>
+    <w:p>
+      <w:r>
+        <w:tab/>
+      </w:r>
+      <w:r>
+        <w:t>The use of the term ‘sibling’ is out of place because it</w:t>
+      </w:r>
+      <w:r>
+        <w:t xml:space="preserve"> is too formal.</w:t>
+      </w:r>
+    </w:p>
+    <w:p>
+      <w:pPr>
+        <w:ind w:left="720"/>
+      </w:pPr>
+      <w:r>
+        <w:t>It gets difficult to discern whether the story is happening in the past or the present,</w:t>
+      </w:r>
+      <w:r>
+        <w:t xml:space="preserve"> particularly near to the end. </w:t>
+      </w:r>
+    </w:p>
+    <w:p>
+      <w:r>
+        <w:t>The term sibling is used to emphasize the emotional distance between Claire and Nicole, from Claire’s perspective at least. Will have to reread the essay to see how this happens and change it accordingly.</w:t>
+      </w:r>
+      <w:r>
+        <w:t xml:space="preserve"> It may be that Claire should, in the first half of the story, refer to Nicole as ‘sibling’ or ‘sister’ and then only call her by name later on. This will place emphasis on the emotional distance by creating a sense of abstraction. The reader is only allowed to see Nicole as a person when Claire does.</w:t>
+      </w:r>
+    </w:p>
+    <w:p/>
+    <w:p>
+      <w:r>
+        <w:t xml:space="preserve">Afterwards: Claire has a concussion and Nicole has a broken collarbone plus a cut just above her left eyebrow. </w:t>
+      </w:r>
       <w:bookmarkStart w:id="0" w:name="_GoBack"/>
       <w:bookmarkEnd w:id="0"/>
     </w:p>

</xml_diff>